<commit_message>
Plan abril 2023 sin Rec.Tec.Inv
</commit_message>
<xml_diff>
--- a/Plan_Sist_Inf.docx
+++ b/Plan_Sist_Inf.docx
@@ -1,6 +1,6 @@
 
 <file path=word/document.xml><?xml version="1.0" encoding="utf-8"?>
-<w:document xmlns:wpc="http://schemas.microsoft.com/office/word/2010/wordprocessingCanvas" xmlns:cx="http://schemas.microsoft.com/office/drawing/2014/chartex" xmlns:cx1="http://schemas.microsoft.com/office/drawing/2015/9/8/chartex" xmlns:cx2="http://schemas.microsoft.com/office/drawing/2015/10/21/chartex" xmlns:cx3="http://schemas.microsoft.com/office/drawing/2016/5/9/chartex" xmlns:cx4="http://schemas.microsoft.com/office/drawing/2016/5/10/chartex" xmlns:cx5="http://schemas.microsoft.com/office/drawing/2016/5/11/chartex" xmlns:cx6="http://schemas.microsoft.com/office/drawing/2016/5/12/chartex" xmlns:cx7="http://schemas.microsoft.com/office/drawing/2016/5/13/chartex" xmlns:cx8="http://schemas.microsoft.com/office/drawing/2016/5/14/chartex" xmlns:mc="http://schemas.openxmlformats.org/markup-compatibility/2006" xmlns:aink="http://schemas.microsoft.com/office/drawing/2016/ink" xmlns:am3d="http://schemas.microsoft.com/office/drawing/2017/model3d" xmlns:o="urn:schemas-microsoft-com:office:office" xmlns:oel="http://schemas.microsoft.com/office/2019/extlst" xmlns:r="http://schemas.openxmlformats.org/officeDocument/2006/relationships" xmlns:m="http://schemas.openxmlformats.org/officeDocument/2006/math" xmlns:v="urn:schemas-microsoft-com:vml" xmlns:wp14="http://schemas.microsoft.com/office/word/2010/wordprocessingDrawing" xmlns:wp="http://schemas.openxmlformats.org/drawingml/2006/wordprocessingDrawing" xmlns:w10="urn:schemas-microsoft-com:office:word" xmlns:w="http://schemas.openxmlformats.org/wordprocessingml/2006/main" xmlns:w14="http://schemas.microsoft.com/office/word/2010/wordml" xmlns:w15="http://schemas.microsoft.com/office/word/2012/wordml" xmlns:w16cex="http://schemas.microsoft.com/office/word/2018/wordml/cex" xmlns:w16cid="http://schemas.microsoft.com/office/word/2016/wordml/cid" xmlns:w16="http://schemas.microsoft.com/office/word/2018/wordml" xmlns:w16sdtdh="http://schemas.microsoft.com/office/word/2020/wordml/sdtdatahash" xmlns:w16se="http://schemas.microsoft.com/office/word/2015/wordml/symex" xmlns:wpg="http://schemas.microsoft.com/office/word/2010/wordprocessingGroup" xmlns:wpi="http://schemas.microsoft.com/office/word/2010/wordprocessingInk" xmlns:wne="http://schemas.microsoft.com/office/word/2006/wordml" xmlns:wps="http://schemas.microsoft.com/office/word/2010/wordprocessingShape" mc:Ignorable="w14 w15 w16se w16cid w16 w16cex w16sdtdh wp14">
+<w:document xmlns:wpc="http://schemas.microsoft.com/office/word/2010/wordprocessingCanvas" xmlns:cx="http://schemas.microsoft.com/office/drawing/2014/chartex" xmlns:cx1="http://schemas.microsoft.com/office/drawing/2015/9/8/chartex" xmlns:cx2="http://schemas.microsoft.com/office/drawing/2015/10/21/chartex" xmlns:cx3="http://schemas.microsoft.com/office/drawing/2016/5/9/chartex" xmlns:cx4="http://schemas.microsoft.com/office/drawing/2016/5/10/chartex" xmlns:cx5="http://schemas.microsoft.com/office/drawing/2016/5/11/chartex" xmlns:cx6="http://schemas.microsoft.com/office/drawing/2016/5/12/chartex" xmlns:cx7="http://schemas.microsoft.com/office/drawing/2016/5/13/chartex" xmlns:cx8="http://schemas.microsoft.com/office/drawing/2016/5/14/chartex" xmlns:mc="http://schemas.openxmlformats.org/markup-compatibility/2006" xmlns:aink="http://schemas.microsoft.com/office/drawing/2016/ink" xmlns:am3d="http://schemas.microsoft.com/office/drawing/2017/model3d" xmlns:o="urn:schemas-microsoft-com:office:office" xmlns:oel="http://schemas.microsoft.com/office/2019/extlst" xmlns:r="http://schemas.openxmlformats.org/officeDocument/2006/relationships" xmlns:m="http://schemas.openxmlformats.org/officeDocument/2006/math" xmlns:v="urn:schemas-microsoft-com:vml" xmlns:wp14="http://schemas.microsoft.com/office/word/2010/wordprocessingDrawing" xmlns:wp="http://schemas.openxmlformats.org/drawingml/2006/wordprocessingDrawing" xmlns:w10="urn:schemas-microsoft-com:office:word" xmlns:w="http://schemas.openxmlformats.org/wordprocessingml/2006/main" xmlns:w14="http://schemas.microsoft.com/office/word/2010/wordml" xmlns:w15="http://schemas.microsoft.com/office/word/2012/wordml" xmlns:w16cex="http://schemas.microsoft.com/office/word/2018/wordml/cex" xmlns:w16cid="http://schemas.microsoft.com/office/word/2016/wordml/cid" xmlns:w16="http://schemas.microsoft.com/office/word/2018/wordml" xmlns:w16du="http://schemas.microsoft.com/office/word/2023/wordml/word16du" xmlns:w16sdtdh="http://schemas.microsoft.com/office/word/2020/wordml/sdtdatahash" xmlns:w16se="http://schemas.microsoft.com/office/word/2015/wordml/symex" xmlns:wpg="http://schemas.microsoft.com/office/word/2010/wordprocessingGroup" xmlns:wpi="http://schemas.microsoft.com/office/word/2010/wordprocessingInk" xmlns:wne="http://schemas.microsoft.com/office/word/2006/wordml" xmlns:wps="http://schemas.microsoft.com/office/word/2010/wordprocessingShape" mc:Ignorable="w14 w15 w16se w16cid w16 w16cex w16sdtdh wp14">
   <w:background w:color="FFFFFF" w:themeColor="background1"/>
   <w:body>
     <w:p>
@@ -392,6 +392,9 @@
               <w:pStyle w:val="Sinespaciado"/>
               <w:spacing w:line="276" w:lineRule="auto"/>
             </w:pPr>
+            <w:r>
+              <w:t>Edgar Gregori Paredes Cayo</w:t>
+            </w:r>
           </w:p>
         </w:tc>
         <w:tc>
@@ -431,6 +434,9 @@
               <w:pStyle w:val="Sinespaciado"/>
               <w:spacing w:line="276" w:lineRule="auto"/>
             </w:pPr>
+            <w:r>
+              <w:t>Fernando Salinas V.</w:t>
+            </w:r>
           </w:p>
         </w:tc>
       </w:tr>
@@ -474,6 +480,9 @@
               <w:pStyle w:val="Sinespaciado"/>
               <w:spacing w:line="276" w:lineRule="auto"/>
             </w:pPr>
+            <w:r>
+              <w:t>Secundario</w:t>
+            </w:r>
           </w:p>
         </w:tc>
         <w:tc>
@@ -513,6 +522,9 @@
               <w:pStyle w:val="Sinespaciado"/>
               <w:spacing w:line="276" w:lineRule="auto"/>
             </w:pPr>
+            <w:r>
+              <w:t>Tarde</w:t>
+            </w:r>
           </w:p>
         </w:tc>
       </w:tr>
@@ -556,6 +568,9 @@
               <w:pStyle w:val="Sinespaciado"/>
               <w:spacing w:line="276" w:lineRule="auto"/>
             </w:pPr>
+            <w:r>
+              <w:t>Técnica tecnología especializada</w:t>
+            </w:r>
           </w:p>
         </w:tc>
       </w:tr>
@@ -599,6 +614,9 @@
               <w:pStyle w:val="Sinespaciado"/>
               <w:spacing w:line="276" w:lineRule="auto"/>
             </w:pPr>
+            <w:r>
+              <w:t>Sistemas Informáticos</w:t>
+            </w:r>
           </w:p>
         </w:tc>
       </w:tr>
@@ -1403,6 +1421,12 @@
                 <w:rFonts w:ascii="Berlin Sans FB Demi" w:hAnsi="Berlin Sans FB Demi"/>
               </w:rPr>
             </w:pPr>
+            <w:r>
+              <w:rPr>
+                <w:rFonts w:ascii="Berlin Sans FB Demi" w:hAnsi="Berlin Sans FB Demi"/>
+              </w:rPr>
+              <w:t xml:space="preserve">6º </w:t>
+            </w:r>
           </w:p>
         </w:tc>
         <w:tc>
@@ -1445,6 +1469,13 @@
                 <w:sz w:val="20"/>
               </w:rPr>
             </w:pPr>
+            <w:r>
+              <w:rPr>
+                <w:rFonts w:ascii="Berlin Sans FB Demi" w:hAnsi="Berlin Sans FB Demi"/>
+                <w:sz w:val="20"/>
+              </w:rPr>
+              <w:t>A y B</w:t>
+            </w:r>
           </w:p>
         </w:tc>
       </w:tr>
@@ -1496,42 +1527,46 @@
                 <w:tab w:val="left" w:pos="210"/>
               </w:tabs>
               <w:rPr>
-                <w:rFonts w:cstheme="minorHAnsi"/>
-                <w:bCs/>
-              </w:rPr>
-            </w:pPr>
-            <w:r>
-              <w:rPr>
-                <w:rFonts w:cstheme="minorHAnsi"/>
-                <w:bCs/>
-              </w:rPr>
-              <w:t>(</w:t>
-            </w:r>
-            <w:r>
-              <w:rPr>
-                <w:rFonts w:cstheme="minorHAnsi"/>
-                <w:bCs/>
-              </w:rPr>
-              <w:t>L</w:t>
-            </w:r>
-            <w:r>
-              <w:rPr>
-                <w:rFonts w:cstheme="minorHAnsi"/>
-                <w:bCs/>
-              </w:rPr>
-              <w:t xml:space="preserve">os perfiles de salida están establecidos en los planes y programas; de ahí elija uno – dos – tres – cuatro perfiles que tengan relación con los temas planteados en los contenidos y que correspondan al primer trimestre de su área de saberes y conocimientos) </w:t>
-            </w:r>
-          </w:p>
-          <w:p>
-            <w:pPr>
-              <w:tabs>
-                <w:tab w:val="left" w:pos="210"/>
-              </w:tabs>
-              <w:rPr>
                 <w:rFonts w:ascii="Berlin Sans FB" w:hAnsi="Berlin Sans FB"/>
                 <w:b/>
               </w:rPr>
             </w:pPr>
+            <w:r>
+              <w:rPr>
+                <w:rStyle w:val="fontstyle01"/>
+              </w:rPr>
+              <w:t>Reconoce la importancia de las herramientas y realiza una configuración adecuada de redes de computadoras, así como utiliza herramientas de</w:t>
+            </w:r>
+            <w:r>
+              <w:rPr>
+                <w:rFonts w:ascii="ArialMT" w:hAnsi="ArialMT"/>
+                <w:color w:val="231F21"/>
+                <w:sz w:val="20"/>
+                <w:szCs w:val="20"/>
+              </w:rPr>
+              <w:br/>
+            </w:r>
+            <w:r>
+              <w:rPr>
+                <w:rStyle w:val="fontstyle01"/>
+              </w:rPr>
+              <w:t>programación web, bases de datos, desarrollo de sistemas web y aplicaciones móviles, utilizando diferentes lenguajes de programación cliente</w:t>
+            </w:r>
+            <w:r>
+              <w:rPr>
+                <w:rFonts w:ascii="ArialMT" w:hAnsi="ArialMT"/>
+                <w:color w:val="231F21"/>
+                <w:sz w:val="20"/>
+                <w:szCs w:val="20"/>
+              </w:rPr>
+              <w:br/>
+            </w:r>
+            <w:r>
+              <w:rPr>
+                <w:rStyle w:val="fontstyle01"/>
+              </w:rPr>
+              <w:t>servidor, para la motivación para aportar a la sociedad con soluciones de tecnología informática innovadora de gran impacto social.</w:t>
+            </w:r>
           </w:p>
         </w:tc>
       </w:tr>
@@ -1583,45 +1618,6 @@
                 <w:tab w:val="left" w:pos="210"/>
               </w:tabs>
               <w:rPr>
-                <w:rFonts w:cstheme="minorHAnsi"/>
-                <w:bCs/>
-              </w:rPr>
-            </w:pPr>
-            <w:r>
-              <w:rPr>
-                <w:rFonts w:cstheme="minorHAnsi"/>
-                <w:bCs/>
-              </w:rPr>
-              <w:t>(</w:t>
-            </w:r>
-            <w:r>
-              <w:rPr>
-                <w:rFonts w:cstheme="minorHAnsi"/>
-                <w:bCs/>
-              </w:rPr>
-              <w:t>Las adaptaciones curriculares son ajustes o modificaciones en los elementos del curricular para adecuarlos a las características, necesidades</w:t>
-            </w:r>
-            <w:r>
-              <w:rPr>
-                <w:rFonts w:cstheme="minorHAnsi"/>
-                <w:bCs/>
-              </w:rPr>
-              <w:t>, expectativas y potencialidades de aprendizaje de las y los estudiantes con discapacidad -capacidades diferentes- problemas de aprendizaje o talento extraordinario; incorporando acciones educativas inclusivas) (se plantea de manera personalizada en cada curso donde se tiene estudiantes con discapacidad o problemas de aprendizaje)</w:t>
-            </w:r>
-            <w:r>
-              <w:rPr>
-                <w:rFonts w:cstheme="minorHAnsi"/>
-                <w:bCs/>
-              </w:rPr>
-              <w:t xml:space="preserve"> </w:t>
-            </w:r>
-          </w:p>
-          <w:p>
-            <w:pPr>
-              <w:tabs>
-                <w:tab w:val="left" w:pos="210"/>
-              </w:tabs>
-              <w:rPr>
                 <w:rFonts w:ascii="Berlin Sans FB" w:hAnsi="Berlin Sans FB"/>
                 <w:b/>
               </w:rPr>
@@ -1710,7 +1706,14 @@
                 <w:rFonts w:cstheme="minorHAnsi"/>
                 <w:bCs/>
               </w:rPr>
-              <w:t>Seleccione los contenidos que considere pertinente desarrollar en el tiempo establecido en la planificación</w:t>
+              <w:t>DISEÑO Y PROGRAMACIÓN WEB</w:t>
+            </w:r>
+            <w:r>
+              <w:rPr>
+                <w:rFonts w:cstheme="minorHAnsi"/>
+                <w:bCs/>
+              </w:rPr>
+              <w:t>.</w:t>
             </w:r>
           </w:p>
           <w:p>
@@ -1723,6 +1726,203 @@
                 <w:bCs/>
               </w:rPr>
             </w:pPr>
+            <w:r>
+              <w:rPr>
+                <w:rFonts w:cstheme="minorHAnsi"/>
+                <w:bCs/>
+              </w:rPr>
+              <w:t>▪</w:t>
+            </w:r>
+            <w:r>
+              <w:rPr>
+                <w:rFonts w:cstheme="minorHAnsi"/>
+                <w:bCs/>
+              </w:rPr>
+              <w:t xml:space="preserve"> </w:t>
+            </w:r>
+            <w:r>
+              <w:rPr>
+                <w:rFonts w:cstheme="minorHAnsi"/>
+                <w:bCs/>
+              </w:rPr>
+              <w:t>Aplicativo en el lenguaje JavaScript</w:t>
+            </w:r>
+            <w:r>
+              <w:rPr>
+                <w:rFonts w:cstheme="minorHAnsi"/>
+                <w:bCs/>
+              </w:rPr>
+              <w:t>.</w:t>
+            </w:r>
+          </w:p>
+          <w:p>
+            <w:pPr>
+              <w:tabs>
+                <w:tab w:val="left" w:pos="210"/>
+              </w:tabs>
+              <w:rPr>
+                <w:rFonts w:cstheme="minorHAnsi"/>
+                <w:bCs/>
+              </w:rPr>
+            </w:pPr>
+            <w:r>
+              <w:rPr>
+                <w:rFonts w:cstheme="minorHAnsi"/>
+                <w:bCs/>
+              </w:rPr>
+              <w:t>▪ Maquetación</w:t>
+            </w:r>
+            <w:r>
+              <w:rPr>
+                <w:rFonts w:cstheme="minorHAnsi"/>
+                <w:bCs/>
+              </w:rPr>
+              <w:t>.</w:t>
+            </w:r>
+          </w:p>
+          <w:p>
+            <w:pPr>
+              <w:tabs>
+                <w:tab w:val="left" w:pos="210"/>
+              </w:tabs>
+              <w:rPr>
+                <w:rFonts w:cstheme="minorHAnsi"/>
+                <w:bCs/>
+              </w:rPr>
+            </w:pPr>
+            <w:r>
+              <w:rPr>
+                <w:rFonts w:cstheme="minorHAnsi"/>
+                <w:bCs/>
+              </w:rPr>
+              <w:t>DISEÑO WEB RESPONSIVO</w:t>
+            </w:r>
+          </w:p>
+          <w:p>
+            <w:pPr>
+              <w:tabs>
+                <w:tab w:val="left" w:pos="210"/>
+              </w:tabs>
+              <w:rPr>
+                <w:rFonts w:cstheme="minorHAnsi"/>
+                <w:bCs/>
+              </w:rPr>
+            </w:pPr>
+            <w:r>
+              <w:rPr>
+                <w:rFonts w:cstheme="minorHAnsi"/>
+                <w:bCs/>
+              </w:rPr>
+              <w:t>▪ Introducción</w:t>
+            </w:r>
+            <w:r>
+              <w:rPr>
+                <w:rFonts w:cstheme="minorHAnsi"/>
+                <w:bCs/>
+              </w:rPr>
+              <w:t>.</w:t>
+            </w:r>
+          </w:p>
+          <w:p>
+            <w:pPr>
+              <w:tabs>
+                <w:tab w:val="left" w:pos="210"/>
+              </w:tabs>
+              <w:rPr>
+                <w:rFonts w:cstheme="minorHAnsi"/>
+                <w:bCs/>
+              </w:rPr>
+            </w:pPr>
+            <w:r>
+              <w:rPr>
+                <w:rFonts w:cstheme="minorHAnsi"/>
+                <w:bCs/>
+              </w:rPr>
+              <w:t>▪ Compatibilidad con los navegadores</w:t>
+            </w:r>
+            <w:r>
+              <w:rPr>
+                <w:rFonts w:cstheme="minorHAnsi"/>
+                <w:bCs/>
+              </w:rPr>
+              <w:t>.</w:t>
+            </w:r>
+          </w:p>
+          <w:p>
+            <w:pPr>
+              <w:tabs>
+                <w:tab w:val="left" w:pos="210"/>
+              </w:tabs>
+              <w:rPr>
+                <w:rFonts w:cstheme="minorHAnsi"/>
+                <w:bCs/>
+              </w:rPr>
+            </w:pPr>
+            <w:r>
+              <w:rPr>
+                <w:rFonts w:cstheme="minorHAnsi"/>
+                <w:bCs/>
+              </w:rPr>
+              <w:t>▪ Menú desplegable</w:t>
+            </w:r>
+            <w:r>
+              <w:rPr>
+                <w:rFonts w:cstheme="minorHAnsi"/>
+                <w:bCs/>
+              </w:rPr>
+              <w:t>.</w:t>
+            </w:r>
+          </w:p>
+          <w:p>
+            <w:pPr>
+              <w:tabs>
+                <w:tab w:val="left" w:pos="210"/>
+              </w:tabs>
+              <w:rPr>
+                <w:rFonts w:cstheme="minorHAnsi"/>
+                <w:bCs/>
+              </w:rPr>
+            </w:pPr>
+            <w:r>
+              <w:rPr>
+                <w:rFonts w:cstheme="minorHAnsi"/>
+                <w:bCs/>
+              </w:rPr>
+              <w:lastRenderedPageBreak/>
+              <w:t>▪ Tipografía, formas y botones</w:t>
+            </w:r>
+            <w:r>
+              <w:rPr>
+                <w:rFonts w:cstheme="minorHAnsi"/>
+                <w:bCs/>
+              </w:rPr>
+              <w:t>.</w:t>
+            </w:r>
+          </w:p>
+          <w:p>
+            <w:pPr>
+              <w:tabs>
+                <w:tab w:val="left" w:pos="210"/>
+              </w:tabs>
+              <w:rPr>
+                <w:rFonts w:cstheme="minorHAnsi"/>
+                <w:bCs/>
+              </w:rPr>
+            </w:pPr>
+            <w:r>
+              <w:rPr>
+                <w:rFonts w:cstheme="minorHAnsi"/>
+                <w:bCs/>
+              </w:rPr>
+              <w:t>▪ Formularios y modales</w:t>
+            </w:r>
+            <w:r>
+              <w:rPr>
+                <w:rFonts w:cstheme="minorHAnsi"/>
+                <w:bCs/>
+              </w:rPr>
+              <w:t>.</w:t>
+            </w:r>
           </w:p>
         </w:tc>
         <w:tc>
@@ -1731,6 +1931,22 @@
             <w:gridSpan w:val="3"/>
             <w:shd w:val="clear" w:color="auto" w:fill="FFFFFF" w:themeFill="background1"/>
           </w:tcPr>
+          <w:p>
+            <w:pPr>
+              <w:spacing w:after="0" w:line="240" w:lineRule="auto"/>
+              <w:rPr>
+                <w:rFonts w:eastAsia="Times New Roman"/>
+                <w:lang w:eastAsia="es-419"/>
+              </w:rPr>
+            </w:pPr>
+            <w:r>
+              <w:rPr>
+                <w:rStyle w:val="fontstyle01"/>
+              </w:rPr>
+              <w:lastRenderedPageBreak/>
+              <w:t>Educación para la producción</w:t>
+            </w:r>
+          </w:p>
           <w:p>
             <w:pPr>
               <w:tabs>
@@ -1873,23 +2089,98 @@
           </w:tcPr>
           <w:p>
             <w:pPr>
-              <w:pStyle w:val="Sinespaciado"/>
-            </w:pPr>
-            <w:r>
-              <w:t>Desarrolle en un</w:t>
-            </w:r>
-            <w:r>
-              <w:t xml:space="preserve">o o varios </w:t>
-            </w:r>
-            <w:r>
-              <w:t>párrafo</w:t>
-            </w:r>
-            <w:r>
-              <w:t>s</w:t>
-            </w:r>
-            <w:r>
-              <w:t xml:space="preserve"> los cuatro momentos metodológicos (Práctica – Teoría – Valoración – producción)</w:t>
-            </w:r>
+              <w:spacing w:after="0" w:line="240" w:lineRule="auto"/>
+              <w:rPr>
+                <w:rFonts w:eastAsia="Times New Roman"/>
+                <w:lang w:eastAsia="es-419"/>
+              </w:rPr>
+            </w:pPr>
+            <w:r>
+              <w:rPr>
+                <w:rStyle w:val="fontstyle01"/>
+              </w:rPr>
+              <w:t>Revisamos</w:t>
+            </w:r>
+            <w:r>
+              <w:rPr>
+                <w:rStyle w:val="fontstyle01"/>
+              </w:rPr>
+              <w:t xml:space="preserve"> los principales elementos presentes en una página web.</w:t>
+            </w:r>
+          </w:p>
+          <w:p>
+            <w:pPr>
+              <w:spacing w:after="0" w:line="240" w:lineRule="auto"/>
+              <w:rPr>
+                <w:rFonts w:eastAsia="Times New Roman"/>
+                <w:lang w:eastAsia="es-419"/>
+              </w:rPr>
+            </w:pPr>
+            <w:r>
+              <w:rPr>
+                <w:rStyle w:val="fontstyle01"/>
+              </w:rPr>
+              <w:t>Analizamos funcionalidad de los elementos HTML, CSS.</w:t>
+            </w:r>
+          </w:p>
+          <w:p>
+            <w:pPr>
+              <w:spacing w:after="0" w:line="240" w:lineRule="auto"/>
+              <w:rPr>
+                <w:rStyle w:val="fontstyle01"/>
+              </w:rPr>
+            </w:pPr>
+            <w:r>
+              <w:rPr>
+                <w:rStyle w:val="fontstyle01"/>
+              </w:rPr>
+              <w:t>Valoramos la funcionalidad de los elementos HTML y CSS como partes de una página web y su</w:t>
+            </w:r>
+            <w:r>
+              <w:rPr>
+                <w:rFonts w:ascii="Calibri" w:hAnsi="Calibri" w:cs="Calibri"/>
+                <w:color w:val="000000"/>
+              </w:rPr>
+              <w:br/>
+            </w:r>
+            <w:r>
+              <w:rPr>
+                <w:rStyle w:val="fontstyle01"/>
+              </w:rPr>
+              <w:t>interrelación.</w:t>
+            </w:r>
+          </w:p>
+          <w:p>
+            <w:pPr>
+              <w:spacing w:after="0" w:line="240" w:lineRule="auto"/>
+              <w:rPr>
+                <w:rFonts w:eastAsia="Times New Roman"/>
+                <w:lang w:eastAsia="es-419"/>
+              </w:rPr>
+            </w:pPr>
+            <w:r>
+              <w:rPr>
+                <w:rStyle w:val="fontstyle01"/>
+              </w:rPr>
+              <w:t>Archivos de código fuente de un</w:t>
+            </w:r>
+            <w:r>
+              <w:rPr>
+                <w:rStyle w:val="fontstyle01"/>
+              </w:rPr>
+              <w:t xml:space="preserve"> formulario </w:t>
+            </w:r>
+            <w:r>
+              <w:rPr>
+                <w:rStyle w:val="fontstyle01"/>
+              </w:rPr>
+              <w:t>web.</w:t>
+            </w:r>
+          </w:p>
+          <w:p>
+            <w:pPr>
+              <w:pStyle w:val="Sinespaciado"/>
+            </w:pPr>
           </w:p>
         </w:tc>
         <w:tc>
@@ -1911,6 +2202,21 @@
                 <w:lang w:eastAsia="en-US"/>
               </w:rPr>
               <w:t xml:space="preserve">SER: </w:t>
+            </w:r>
+          </w:p>
+          <w:p>
+            <w:pPr>
+              <w:spacing w:after="0" w:line="240" w:lineRule="auto"/>
+              <w:rPr>
+                <w:rFonts w:eastAsia="Times New Roman"/>
+                <w:lang w:eastAsia="es-419"/>
+              </w:rPr>
+            </w:pPr>
+            <w:r>
+              <w:rPr>
+                <w:rStyle w:val="fontstyle01"/>
+              </w:rPr>
+              <w:t>Participación respetuosa y amable.</w:t>
             </w:r>
           </w:p>
         </w:tc>
@@ -1946,6 +2252,30 @@
               <w:t>SABER:</w:t>
             </w:r>
           </w:p>
+          <w:p>
+            <w:pPr>
+              <w:spacing w:after="0" w:line="240" w:lineRule="auto"/>
+              <w:rPr>
+                <w:rFonts w:eastAsia="Times New Roman"/>
+                <w:lang w:eastAsia="es-419"/>
+              </w:rPr>
+            </w:pPr>
+            <w:r>
+              <w:rPr>
+                <w:rStyle w:val="fontstyle01"/>
+              </w:rPr>
+              <w:t>Conoce los elementos HTML y CSS mediante la realización de ejemplos resueltos en el computador.</w:t>
+            </w:r>
+          </w:p>
+          <w:p>
+            <w:pPr>
+              <w:pStyle w:val="Sinespaciado"/>
+              <w:rPr>
+                <w:rFonts w:ascii="Berlin Sans FB Demi" w:eastAsiaTheme="minorHAnsi" w:hAnsi="Berlin Sans FB Demi"/>
+                <w:lang w:eastAsia="en-US"/>
+              </w:rPr>
+            </w:pPr>
+          </w:p>
         </w:tc>
       </w:tr>
       <w:tr>
@@ -1979,6 +2309,48 @@
               <w:t>HACER:</w:t>
             </w:r>
           </w:p>
+          <w:p>
+            <w:pPr>
+              <w:spacing w:after="0" w:line="240" w:lineRule="auto"/>
+              <w:rPr>
+                <w:rFonts w:eastAsia="Times New Roman"/>
+                <w:lang w:eastAsia="es-419"/>
+              </w:rPr>
+            </w:pPr>
+            <w:r>
+              <w:rPr>
+                <w:rStyle w:val="fontstyle01"/>
+              </w:rPr>
+              <w:t>Identifica la funcionalidad de un elemento HTML</w:t>
+            </w:r>
+            <w:r>
+              <w:rPr>
+                <w:rFonts w:ascii="Calibri" w:hAnsi="Calibri" w:cs="Calibri"/>
+                <w:color w:val="000000"/>
+              </w:rPr>
+              <w:br/>
+            </w:r>
+            <w:r>
+              <w:rPr>
+                <w:rStyle w:val="fontstyle01"/>
+              </w:rPr>
+              <w:t xml:space="preserve">o CSS en ejemplos resueltos y propuesto de </w:t>
+            </w:r>
+            <w:proofErr w:type="spellStart"/>
+            <w:r>
+              <w:rPr>
+                <w:rStyle w:val="fontstyle01"/>
+              </w:rPr>
+              <w:t>pagina</w:t>
+            </w:r>
+            <w:proofErr w:type="spellEnd"/>
+            <w:r>
+              <w:rPr>
+                <w:rStyle w:val="fontstyle01"/>
+              </w:rPr>
+              <w:t xml:space="preserve"> web.</w:t>
+            </w:r>
+          </w:p>
         </w:tc>
       </w:tr>
       <w:tr>
@@ -2010,6 +2382,34 @@
                 <w:lang w:eastAsia="en-US"/>
               </w:rPr>
               <w:t xml:space="preserve">DECIDIR: </w:t>
+            </w:r>
+          </w:p>
+          <w:p>
+            <w:pPr>
+              <w:spacing w:after="0" w:line="240" w:lineRule="auto"/>
+              <w:rPr>
+                <w:rFonts w:eastAsia="Times New Roman"/>
+                <w:lang w:eastAsia="es-419"/>
+              </w:rPr>
+            </w:pPr>
+            <w:r>
+              <w:rPr>
+                <w:rStyle w:val="fontstyle01"/>
+              </w:rPr>
+              <w:t>Valora la funcionalidad de los elementos HTML y</w:t>
+            </w:r>
+            <w:r>
+              <w:rPr>
+                <w:rFonts w:ascii="Calibri" w:hAnsi="Calibri" w:cs="Calibri"/>
+                <w:color w:val="000000"/>
+              </w:rPr>
+              <w:br/>
+            </w:r>
+            <w:r>
+              <w:rPr>
+                <w:rStyle w:val="fontstyle01"/>
+              </w:rPr>
+              <w:t>CSS de una página web.</w:t>
             </w:r>
           </w:p>
         </w:tc>
@@ -2144,17 +2544,37 @@
           </w:tcPr>
           <w:p>
             <w:pPr>
-              <w:pStyle w:val="Sinespaciado"/>
-            </w:pPr>
-            <w:r>
-              <w:t xml:space="preserve">Materiales físicos </w:t>
-            </w:r>
-            <w:r>
-              <w:t xml:space="preserve">libros, revistas pedagógicas, etc. </w:t>
-            </w:r>
-            <w:r>
-              <w:t>que se utilizan en el desarrollo curricular</w:t>
-            </w:r>
+              <w:spacing w:after="0" w:line="240" w:lineRule="auto"/>
+              <w:rPr>
+                <w:rFonts w:eastAsia="Times New Roman"/>
+                <w:lang w:eastAsia="es-419"/>
+              </w:rPr>
+            </w:pPr>
+            <w:r>
+              <w:rPr>
+                <w:rStyle w:val="fontstyle01"/>
+              </w:rPr>
+              <w:t xml:space="preserve">1. Diseño web con HTML5 y CSS3, de Manuel Torres </w:t>
+            </w:r>
+            <w:proofErr w:type="spellStart"/>
+            <w:r>
+              <w:rPr>
+                <w:rStyle w:val="fontstyle01"/>
+              </w:rPr>
+              <w:t>Remon</w:t>
+            </w:r>
+            <w:proofErr w:type="spellEnd"/>
+            <w:r>
+              <w:rPr>
+                <w:rStyle w:val="fontstyle01"/>
+              </w:rPr>
+              <w:t>, disponible en https://editorialmacro.com /catalogo/diseno-web-con-html5-y-css3-3.</w:t>
+            </w:r>
+          </w:p>
+          <w:p>
+            <w:pPr>
+              <w:pStyle w:val="Sinespaciado"/>
+            </w:pPr>
           </w:p>
         </w:tc>
         <w:tc>
@@ -2167,47 +2587,6 @@
             <w:pPr>
               <w:pStyle w:val="Sinespaciado"/>
             </w:pPr>
-            <w:r>
-              <w:t xml:space="preserve">Enlaces de videos, de herramientas virtuales como </w:t>
-            </w:r>
-            <w:proofErr w:type="spellStart"/>
-            <w:r>
-              <w:t>quiz</w:t>
-            </w:r>
-            <w:r>
-              <w:t>izz</w:t>
-            </w:r>
-            <w:proofErr w:type="spellEnd"/>
-            <w:r>
-              <w:t xml:space="preserve">, </w:t>
-            </w:r>
-            <w:proofErr w:type="spellStart"/>
-            <w:r>
-              <w:t>kahoot</w:t>
-            </w:r>
-            <w:proofErr w:type="spellEnd"/>
-            <w:r>
-              <w:t xml:space="preserve">, </w:t>
-            </w:r>
-            <w:proofErr w:type="spellStart"/>
-            <w:r>
-              <w:t>educaplay</w:t>
-            </w:r>
-            <w:proofErr w:type="spellEnd"/>
-            <w:r>
-              <w:t>, etc. – enlaces de paginas informativas</w:t>
-            </w:r>
-            <w:r>
-              <w:t xml:space="preserve"> </w:t>
-            </w:r>
-          </w:p>
-          <w:p>
-            <w:pPr>
-              <w:pStyle w:val="Sinespaciado"/>
-            </w:pPr>
-            <w:r>
-              <w:t>(los datos de internet – Google son muy generales y buscadores)</w:t>
-            </w:r>
           </w:p>
         </w:tc>
       </w:tr>
@@ -2244,12 +2623,30 @@
           </w:tcPr>
           <w:p>
             <w:pPr>
-              <w:pStyle w:val="Sinespaciado"/>
-              <w:rPr>
-                <w:b/>
-                <w:bCs/>
-              </w:rPr>
-            </w:pPr>
+              <w:spacing w:after="0" w:line="240" w:lineRule="auto"/>
+              <w:rPr>
+                <w:rFonts w:eastAsia="Times New Roman"/>
+                <w:lang w:eastAsia="es-419"/>
+              </w:rPr>
+            </w:pPr>
+            <w:r>
+              <w:rPr>
+                <w:rStyle w:val="fontstyle01"/>
+              </w:rPr>
+              <w:t>Archivos de código fuente de un</w:t>
+            </w:r>
+            <w:r>
+              <w:rPr>
+                <w:rStyle w:val="fontstyle01"/>
+              </w:rPr>
+              <w:t xml:space="preserve"> formulario </w:t>
+            </w:r>
+            <w:r>
+              <w:rPr>
+                <w:rStyle w:val="fontstyle01"/>
+              </w:rPr>
+              <w:t>web.</w:t>
+            </w:r>
           </w:p>
         </w:tc>
       </w:tr>
@@ -2528,6 +2925,12 @@
                 <w:rFonts w:ascii="Berlin Sans FB Demi" w:hAnsi="Berlin Sans FB Demi"/>
               </w:rPr>
             </w:pPr>
+            <w:r>
+              <w:rPr>
+                <w:rFonts w:ascii="Berlin Sans FB Demi" w:hAnsi="Berlin Sans FB Demi"/>
+              </w:rPr>
+              <w:t>6º</w:t>
+            </w:r>
           </w:p>
         </w:tc>
         <w:tc>
@@ -2570,6 +2973,13 @@
                 <w:sz w:val="20"/>
               </w:rPr>
             </w:pPr>
+            <w:r>
+              <w:rPr>
+                <w:rFonts w:ascii="Berlin Sans FB Demi" w:hAnsi="Berlin Sans FB Demi"/>
+                <w:sz w:val="20"/>
+              </w:rPr>
+              <w:t>A y B</w:t>
+            </w:r>
           </w:p>
         </w:tc>
       </w:tr>
@@ -2625,17 +3035,42 @@
                 <w:b/>
               </w:rPr>
             </w:pPr>
-          </w:p>
-          <w:p>
-            <w:pPr>
-              <w:tabs>
-                <w:tab w:val="left" w:pos="210"/>
-              </w:tabs>
-              <w:rPr>
-                <w:rFonts w:ascii="Berlin Sans FB" w:hAnsi="Berlin Sans FB"/>
-                <w:b/>
-              </w:rPr>
-            </w:pPr>
+            <w:r>
+              <w:rPr>
+                <w:rStyle w:val="fontstyle01"/>
+              </w:rPr>
+              <w:t>Reconoce la importancia de las herramientas y realiza una configuración adecuada de redes de computadoras, así como utiliza herramientas de</w:t>
+            </w:r>
+            <w:r>
+              <w:rPr>
+                <w:rFonts w:ascii="ArialMT" w:hAnsi="ArialMT"/>
+                <w:color w:val="231F21"/>
+                <w:sz w:val="20"/>
+                <w:szCs w:val="20"/>
+              </w:rPr>
+              <w:br/>
+            </w:r>
+            <w:r>
+              <w:rPr>
+                <w:rStyle w:val="fontstyle01"/>
+              </w:rPr>
+              <w:t>programación web, bases de datos, desarrollo de sistemas web y aplicaciones móviles, utilizando diferentes lenguajes de programación cliente</w:t>
+            </w:r>
+            <w:r>
+              <w:rPr>
+                <w:rFonts w:ascii="ArialMT" w:hAnsi="ArialMT"/>
+                <w:color w:val="231F21"/>
+                <w:sz w:val="20"/>
+                <w:szCs w:val="20"/>
+              </w:rPr>
+              <w:br/>
+            </w:r>
+            <w:r>
+              <w:rPr>
+                <w:rStyle w:val="fontstyle01"/>
+              </w:rPr>
+              <w:t>servidor, para la motivación para aportar a la sociedad con soluciones de tecnología informática innovadora de gran impacto social.</w:t>
+            </w:r>
           </w:p>
         </w:tc>
       </w:tr>
@@ -2765,24 +3200,293 @@
               <w:tabs>
                 <w:tab w:val="left" w:pos="210"/>
               </w:tabs>
-              <w:rPr>
-                <w:rFonts w:ascii="Arial Narrow" w:hAnsi="Arial Narrow"/>
-                <w:b/>
-                <w:sz w:val="28"/>
-              </w:rPr>
-            </w:pPr>
+              <w:spacing w:after="120" w:line="240" w:lineRule="auto"/>
+              <w:rPr>
+                <w:rFonts w:cstheme="minorHAnsi"/>
+                <w:bCs/>
+              </w:rPr>
+            </w:pPr>
+            <w:r>
+              <w:rPr>
+                <w:rFonts w:cstheme="minorHAnsi"/>
+                <w:bCs/>
+              </w:rPr>
+              <w:t>DISEÑO WEB RESPONSIVO</w:t>
+            </w:r>
           </w:p>
           <w:p>
             <w:pPr>
               <w:tabs>
                 <w:tab w:val="left" w:pos="210"/>
               </w:tabs>
+              <w:spacing w:after="120" w:line="240" w:lineRule="auto"/>
+              <w:rPr>
+                <w:rFonts w:cstheme="minorHAnsi"/>
+                <w:bCs/>
+              </w:rPr>
+            </w:pPr>
+            <w:r>
+              <w:rPr>
+                <w:rFonts w:cstheme="minorHAnsi"/>
+                <w:bCs/>
+              </w:rPr>
+              <w:t>▪ Formularios y modales.</w:t>
+            </w:r>
+          </w:p>
+          <w:p>
+            <w:pPr>
+              <w:tabs>
+                <w:tab w:val="left" w:pos="210"/>
+              </w:tabs>
+              <w:spacing w:after="120" w:line="240" w:lineRule="auto"/>
+              <w:rPr>
+                <w:rFonts w:cstheme="minorHAnsi"/>
+                <w:bCs/>
+              </w:rPr>
+            </w:pPr>
+            <w:r>
+              <w:rPr>
+                <w:rFonts w:cstheme="minorHAnsi"/>
+                <w:bCs/>
+              </w:rPr>
+              <w:t>▪ Diseño con rejillas (</w:t>
+            </w:r>
+            <w:proofErr w:type="spellStart"/>
+            <w:r>
+              <w:rPr>
+                <w:rFonts w:cstheme="minorHAnsi"/>
+                <w:bCs/>
+              </w:rPr>
+              <w:t>gridview</w:t>
+            </w:r>
+            <w:proofErr w:type="spellEnd"/>
+            <w:r>
+              <w:rPr>
+                <w:rFonts w:cstheme="minorHAnsi"/>
+                <w:bCs/>
+              </w:rPr>
+              <w:t>) y tablas.</w:t>
+            </w:r>
+          </w:p>
+          <w:p>
+            <w:pPr>
+              <w:tabs>
+                <w:tab w:val="left" w:pos="210"/>
+              </w:tabs>
+              <w:spacing w:after="120" w:line="240" w:lineRule="auto"/>
+              <w:rPr>
+                <w:rFonts w:cstheme="minorHAnsi"/>
+                <w:bCs/>
+              </w:rPr>
+            </w:pPr>
+            <w:r>
+              <w:rPr>
+                <w:rFonts w:cstheme="minorHAnsi"/>
+                <w:bCs/>
+              </w:rPr>
+              <w:t>▪ Carrusel e imágenes.</w:t>
+            </w:r>
+          </w:p>
+          <w:p>
+            <w:pPr>
+              <w:tabs>
+                <w:tab w:val="left" w:pos="210"/>
+              </w:tabs>
+              <w:spacing w:after="120" w:line="240" w:lineRule="auto"/>
+              <w:rPr>
+                <w:rFonts w:cstheme="minorHAnsi"/>
+                <w:bCs/>
+              </w:rPr>
+            </w:pPr>
+            <w:r>
+              <w:rPr>
+                <w:rFonts w:cstheme="minorHAnsi"/>
+                <w:bCs/>
+              </w:rPr>
+              <w:t>▪ JQUERY</w:t>
+            </w:r>
+          </w:p>
+          <w:p>
+            <w:pPr>
+              <w:tabs>
+                <w:tab w:val="left" w:pos="210"/>
+              </w:tabs>
+              <w:spacing w:after="120" w:line="240" w:lineRule="auto"/>
+              <w:rPr>
+                <w:rFonts w:cstheme="minorHAnsi"/>
+                <w:bCs/>
+              </w:rPr>
+            </w:pPr>
+            <w:r>
+              <w:rPr>
+                <w:rFonts w:cstheme="minorHAnsi"/>
+                <w:bCs/>
+              </w:rPr>
+              <w:t xml:space="preserve">▪ Desarrollo web con </w:t>
+            </w:r>
+            <w:proofErr w:type="spellStart"/>
+            <w:r>
+              <w:rPr>
+                <w:rFonts w:cstheme="minorHAnsi"/>
+                <w:bCs/>
+              </w:rPr>
+              <w:t>Jquery</w:t>
+            </w:r>
+            <w:proofErr w:type="spellEnd"/>
+            <w:r>
+              <w:rPr>
+                <w:rFonts w:cstheme="minorHAnsi"/>
+                <w:bCs/>
+              </w:rPr>
+              <w:t>.</w:t>
+            </w:r>
+          </w:p>
+          <w:p>
+            <w:pPr>
+              <w:tabs>
+                <w:tab w:val="left" w:pos="210"/>
+              </w:tabs>
+              <w:spacing w:after="120" w:line="240" w:lineRule="auto"/>
+              <w:rPr>
+                <w:rFonts w:cstheme="minorHAnsi"/>
+                <w:bCs/>
+              </w:rPr>
+            </w:pPr>
+            <w:r>
+              <w:rPr>
+                <w:rFonts w:cstheme="minorHAnsi"/>
+                <w:bCs/>
+              </w:rPr>
+              <w:t>▪ Manejo de eventos.</w:t>
+            </w:r>
+          </w:p>
+          <w:p>
+            <w:pPr>
+              <w:tabs>
+                <w:tab w:val="left" w:pos="210"/>
+              </w:tabs>
+              <w:spacing w:after="120" w:line="240" w:lineRule="auto"/>
+              <w:rPr>
+                <w:rFonts w:cstheme="minorHAnsi"/>
+                <w:bCs/>
+              </w:rPr>
+            </w:pPr>
+            <w:r>
+              <w:rPr>
+                <w:rFonts w:cstheme="minorHAnsi"/>
+                <w:bCs/>
+              </w:rPr>
+              <w:t>▪ Validación de formularios.</w:t>
+            </w:r>
+          </w:p>
+          <w:p>
+            <w:pPr>
+              <w:tabs>
+                <w:tab w:val="left" w:pos="210"/>
+              </w:tabs>
+              <w:spacing w:after="120" w:line="240" w:lineRule="auto"/>
+              <w:rPr>
+                <w:rFonts w:cstheme="minorHAnsi"/>
+                <w:bCs/>
+              </w:rPr>
+            </w:pPr>
+            <w:r>
+              <w:rPr>
+                <w:rFonts w:cstheme="minorHAnsi"/>
+                <w:bCs/>
+              </w:rPr>
+              <w:t>DESARROLLO DE APLICACIONES WEB CLIENTE SERVIDOR</w:t>
+            </w:r>
+          </w:p>
+          <w:p>
+            <w:pPr>
+              <w:tabs>
+                <w:tab w:val="left" w:pos="210"/>
+              </w:tabs>
+              <w:spacing w:after="120" w:line="240" w:lineRule="auto"/>
+              <w:rPr>
+                <w:rFonts w:cstheme="minorHAnsi"/>
+                <w:bCs/>
+              </w:rPr>
+            </w:pPr>
+            <w:r>
+              <w:rPr>
+                <w:rFonts w:cstheme="minorHAnsi"/>
+                <w:bCs/>
+              </w:rPr>
+              <w:t>▪ Introducción a la programación web.</w:t>
+            </w:r>
+          </w:p>
+          <w:p>
+            <w:pPr>
+              <w:tabs>
+                <w:tab w:val="left" w:pos="210"/>
+              </w:tabs>
+              <w:spacing w:after="120" w:line="240" w:lineRule="auto"/>
+              <w:rPr>
+                <w:rFonts w:cstheme="minorHAnsi"/>
+                <w:bCs/>
+              </w:rPr>
+            </w:pPr>
+            <w:r>
+              <w:rPr>
+                <w:rFonts w:cstheme="minorHAnsi"/>
+                <w:bCs/>
+              </w:rPr>
+              <w:lastRenderedPageBreak/>
+              <w:t>▪ Sintaxis y estructuras de control.</w:t>
+            </w:r>
+          </w:p>
+          <w:p>
+            <w:pPr>
+              <w:tabs>
+                <w:tab w:val="left" w:pos="210"/>
+              </w:tabs>
+              <w:rPr>
+                <w:rFonts w:cstheme="minorHAnsi"/>
+                <w:bCs/>
+              </w:rPr>
+            </w:pPr>
+            <w:r>
+              <w:rPr>
+                <w:rFonts w:cstheme="minorHAnsi"/>
+                <w:bCs/>
+              </w:rPr>
+              <w:t>▪ Programación orientada a objetos</w:t>
+            </w:r>
+            <w:r>
+              <w:rPr>
+                <w:rFonts w:cstheme="minorHAnsi"/>
+                <w:bCs/>
+              </w:rPr>
+              <w:t>.</w:t>
+            </w:r>
+          </w:p>
+          <w:p>
+            <w:pPr>
+              <w:tabs>
+                <w:tab w:val="left" w:pos="210"/>
+              </w:tabs>
               <w:rPr>
                 <w:rFonts w:ascii="Arial Narrow" w:hAnsi="Arial Narrow"/>
                 <w:b/>
                 <w:sz w:val="28"/>
               </w:rPr>
             </w:pPr>
+            <w:r>
+              <w:rPr>
+                <w:rFonts w:cstheme="minorHAnsi"/>
+                <w:bCs/>
+              </w:rPr>
+              <w:t>▪ Uso de AJAX en aplicaciones web</w:t>
+            </w:r>
+            <w:r>
+              <w:rPr>
+                <w:rFonts w:cstheme="minorHAnsi"/>
+                <w:bCs/>
+              </w:rPr>
+              <w:t>.</w:t>
+            </w:r>
           </w:p>
         </w:tc>
         <w:tc>
@@ -2791,6 +3495,22 @@
             <w:gridSpan w:val="3"/>
             <w:shd w:val="clear" w:color="auto" w:fill="FFFFFF" w:themeFill="background1"/>
           </w:tcPr>
+          <w:p>
+            <w:pPr>
+              <w:spacing w:after="0" w:line="240" w:lineRule="auto"/>
+              <w:rPr>
+                <w:rFonts w:eastAsia="Times New Roman"/>
+                <w:lang w:eastAsia="es-419"/>
+              </w:rPr>
+            </w:pPr>
+            <w:r>
+              <w:rPr>
+                <w:rStyle w:val="fontstyle01"/>
+              </w:rPr>
+              <w:lastRenderedPageBreak/>
+              <w:t>Educación para la producción</w:t>
+            </w:r>
+          </w:p>
           <w:p>
             <w:pPr>
               <w:tabs>
@@ -2949,7 +3669,21 @@
               <w:t>PRACTICA:</w:t>
             </w:r>
           </w:p>
-          <w:p/>
+          <w:p>
+            <w:pPr>
+              <w:spacing w:after="0" w:line="240" w:lineRule="auto"/>
+              <w:rPr>
+                <w:rFonts w:eastAsia="Times New Roman"/>
+                <w:lang w:eastAsia="es-419"/>
+              </w:rPr>
+            </w:pPr>
+            <w:r>
+              <w:rPr>
+                <w:rStyle w:val="fontstyle01"/>
+              </w:rPr>
+              <w:t>Revisamos los principales elementos presentes en los formularios de una página web.</w:t>
+            </w:r>
+          </w:p>
         </w:tc>
         <w:tc>
           <w:tcPr>
@@ -2970,6 +3704,21 @@
                 <w:lang w:eastAsia="en-US"/>
               </w:rPr>
               <w:t xml:space="preserve">SER: </w:t>
+            </w:r>
+          </w:p>
+          <w:p>
+            <w:pPr>
+              <w:pStyle w:val="Sinespaciado"/>
+              <w:rPr>
+                <w:rFonts w:ascii="Berlin Sans FB Demi" w:eastAsiaTheme="minorHAnsi" w:hAnsi="Berlin Sans FB Demi"/>
+                <w:lang w:eastAsia="en-US"/>
+              </w:rPr>
+            </w:pPr>
+            <w:r>
+              <w:rPr>
+                <w:rStyle w:val="fontstyle01"/>
+              </w:rPr>
+              <w:t xml:space="preserve"> Participación respetuosa y amable.</w:t>
             </w:r>
           </w:p>
         </w:tc>
@@ -2997,7 +3746,14 @@
               <w:t>TEORÍA:</w:t>
             </w:r>
           </w:p>
-          <w:p/>
+          <w:p>
+            <w:r>
+              <w:rPr>
+                <w:rStyle w:val="fontstyle01"/>
+              </w:rPr>
+              <w:t>Analizamos funcionalidad de los elementos los formularios de una página web.</w:t>
+            </w:r>
+          </w:p>
         </w:tc>
         <w:tc>
           <w:tcPr>
@@ -3019,6 +3775,30 @@
               </w:rPr>
               <w:t>SABER:</w:t>
             </w:r>
+          </w:p>
+          <w:p>
+            <w:pPr>
+              <w:spacing w:after="0" w:line="240" w:lineRule="auto"/>
+              <w:rPr>
+                <w:rFonts w:eastAsia="Times New Roman"/>
+                <w:lang w:eastAsia="es-419"/>
+              </w:rPr>
+            </w:pPr>
+            <w:r>
+              <w:rPr>
+                <w:rStyle w:val="fontstyle01"/>
+              </w:rPr>
+              <w:t>Conoce los elementos de un formulario web, mediante la realización de ejemplos resueltos en el computador.</w:t>
+            </w:r>
+          </w:p>
+          <w:p>
+            <w:pPr>
+              <w:pStyle w:val="Sinespaciado"/>
+              <w:rPr>
+                <w:rFonts w:ascii="Berlin Sans FB Demi" w:eastAsiaTheme="minorHAnsi" w:hAnsi="Berlin Sans FB Demi"/>
+                <w:lang w:eastAsia="en-US"/>
+              </w:rPr>
+            </w:pPr>
           </w:p>
         </w:tc>
       </w:tr>
@@ -3045,7 +3825,23 @@
               <w:t>VALORACIÓN:</w:t>
             </w:r>
           </w:p>
-          <w:p/>
+          <w:p>
+            <w:pPr>
+              <w:spacing w:after="0" w:line="240" w:lineRule="auto"/>
+              <w:rPr>
+                <w:rFonts w:ascii="ArialMT" w:hAnsi="ArialMT"/>
+                <w:color w:val="231F21"/>
+                <w:sz w:val="20"/>
+                <w:szCs w:val="20"/>
+              </w:rPr>
+            </w:pPr>
+            <w:r>
+              <w:rPr>
+                <w:rStyle w:val="fontstyle01"/>
+              </w:rPr>
+              <w:t>Valoramos la funcionalidad de los formularios de una página web y la interrelación entre HTML y JavaScript.</w:t>
+            </w:r>
+          </w:p>
         </w:tc>
         <w:tc>
           <w:tcPr>
@@ -3066,6 +3862,47 @@
                 <w:lang w:eastAsia="en-US"/>
               </w:rPr>
               <w:t>HACER:</w:t>
+            </w:r>
+          </w:p>
+          <w:p>
+            <w:pPr>
+              <w:pStyle w:val="Sinespaciado"/>
+              <w:rPr>
+                <w:rFonts w:ascii="Berlin Sans FB Demi" w:eastAsiaTheme="minorHAnsi" w:hAnsi="Berlin Sans FB Demi"/>
+                <w:lang w:eastAsia="en-US"/>
+              </w:rPr>
+            </w:pPr>
+            <w:r>
+              <w:rPr>
+                <w:rStyle w:val="fontstyle01"/>
+              </w:rPr>
+              <w:t xml:space="preserve">Identifica la funcionalidad de los elementos presentes en un formulario </w:t>
+            </w:r>
+            <w:r>
+              <w:rPr>
+                <w:rStyle w:val="fontstyle01"/>
+              </w:rPr>
+              <w:t>web, mediante</w:t>
+            </w:r>
+            <w:r>
+              <w:rPr>
+                <w:rStyle w:val="fontstyle01"/>
+              </w:rPr>
+              <w:t xml:space="preserve"> ejemplos resueltos y propuesto de </w:t>
+            </w:r>
+            <w:proofErr w:type="spellStart"/>
+            <w:r>
+              <w:rPr>
+                <w:rStyle w:val="fontstyle01"/>
+              </w:rPr>
+              <w:t>pagina</w:t>
+            </w:r>
+            <w:proofErr w:type="spellEnd"/>
+            <w:r>
+              <w:rPr>
+                <w:rStyle w:val="fontstyle01"/>
+              </w:rPr>
+              <w:t xml:space="preserve"> web.</w:t>
             </w:r>
           </w:p>
         </w:tc>
@@ -3093,7 +3930,33 @@
               <w:t>PRODUCCIÓN:</w:t>
             </w:r>
           </w:p>
-          <w:p/>
+          <w:p>
+            <w:pPr>
+              <w:spacing w:after="0" w:line="240" w:lineRule="auto"/>
+              <w:rPr>
+                <w:rFonts w:eastAsia="Times New Roman"/>
+                <w:lang w:eastAsia="es-419"/>
+              </w:rPr>
+            </w:pPr>
+            <w:r>
+              <w:rPr>
+                <w:rStyle w:val="fontstyle01"/>
+              </w:rPr>
+              <w:t>Archivos de código fuente de una página web</w:t>
+            </w:r>
+            <w:r>
+              <w:rPr>
+                <w:rStyle w:val="fontstyle01"/>
+              </w:rPr>
+              <w:t xml:space="preserve"> cliente/servidor</w:t>
+            </w:r>
+            <w:r>
+              <w:rPr>
+                <w:rStyle w:val="fontstyle01"/>
+              </w:rPr>
+              <w:t>.</w:t>
+            </w:r>
+          </w:p>
         </w:tc>
         <w:tc>
           <w:tcPr>
@@ -3114,6 +3977,27 @@
                 <w:lang w:eastAsia="en-US"/>
               </w:rPr>
               <w:t xml:space="preserve">DECIDIR: </w:t>
+            </w:r>
+          </w:p>
+          <w:p>
+            <w:pPr>
+              <w:pStyle w:val="Sinespaciado"/>
+              <w:rPr>
+                <w:rFonts w:ascii="Berlin Sans FB Demi" w:eastAsiaTheme="minorHAnsi" w:hAnsi="Berlin Sans FB Demi"/>
+                <w:lang w:eastAsia="en-US"/>
+              </w:rPr>
+            </w:pPr>
+            <w:r>
+              <w:rPr>
+                <w:rStyle w:val="fontstyle01"/>
+              </w:rPr>
+              <w:t>Valora la relación entre los lenguajes de programación HTML</w:t>
+            </w:r>
+            <w:r>
+              <w:rPr>
+                <w:rStyle w:val="fontstyle01"/>
+              </w:rPr>
+              <w:t>, CSS y JavaScript en un formulario web.</w:t>
             </w:r>
           </w:p>
         </w:tc>
@@ -3248,6 +4132,35 @@
           </w:tcPr>
           <w:p>
             <w:pPr>
+              <w:spacing w:after="0" w:line="240" w:lineRule="auto"/>
+              <w:rPr>
+                <w:rFonts w:eastAsia="Times New Roman"/>
+                <w:lang w:eastAsia="es-419"/>
+              </w:rPr>
+            </w:pPr>
+            <w:r>
+              <w:rPr>
+                <w:rStyle w:val="fontstyle01"/>
+              </w:rPr>
+              <w:t xml:space="preserve">1. Diseño web con HTML5 y CSS3, de Manuel Torres </w:t>
+            </w:r>
+            <w:proofErr w:type="spellStart"/>
+            <w:r>
+              <w:rPr>
+                <w:rStyle w:val="fontstyle01"/>
+              </w:rPr>
+              <w:t>Remon</w:t>
+            </w:r>
+            <w:proofErr w:type="spellEnd"/>
+            <w:r>
+              <w:rPr>
+                <w:rStyle w:val="fontstyle01"/>
+              </w:rPr>
+              <w:t>, disponible en https://editorialmacro.com /catalogo/diseno-web-con-html5-y-css3-3.</w:t>
+            </w:r>
+          </w:p>
+          <w:p>
+            <w:pPr>
               <w:pStyle w:val="Sinespaciado"/>
             </w:pPr>
           </w:p>
@@ -3304,6 +4217,24 @@
                 <w:bCs/>
               </w:rPr>
             </w:pPr>
+            <w:r>
+              <w:rPr>
+                <w:rStyle w:val="fontstyle01"/>
+              </w:rPr>
+              <w:t>Archivos de código fuente de una página web cliente</w:t>
+            </w:r>
+            <w:r>
+              <w:rPr>
+                <w:rStyle w:val="fontstyle01"/>
+              </w:rPr>
+              <w:t>/</w:t>
+            </w:r>
+            <w:r>
+              <w:rPr>
+                <w:rStyle w:val="fontstyle01"/>
+              </w:rPr>
+              <w:t>servidor.</w:t>
+            </w:r>
           </w:p>
         </w:tc>
       </w:tr>
@@ -4733,7 +5664,7 @@
 </file>
 
 <file path=word/endnotes.xml><?xml version="1.0" encoding="utf-8"?>
-<w:endnotes xmlns:wpc="http://schemas.microsoft.com/office/word/2010/wordprocessingCanvas" xmlns:cx="http://schemas.microsoft.com/office/drawing/2014/chartex" xmlns:cx1="http://schemas.microsoft.com/office/drawing/2015/9/8/chartex" xmlns:cx2="http://schemas.microsoft.com/office/drawing/2015/10/21/chartex" xmlns:cx3="http://schemas.microsoft.com/office/drawing/2016/5/9/chartex" xmlns:cx4="http://schemas.microsoft.com/office/drawing/2016/5/10/chartex" xmlns:cx5="http://schemas.microsoft.com/office/drawing/2016/5/11/chartex" xmlns:cx6="http://schemas.microsoft.com/office/drawing/2016/5/12/chartex" xmlns:cx7="http://schemas.microsoft.com/office/drawing/2016/5/13/chartex" xmlns:cx8="http://schemas.microsoft.com/office/drawing/2016/5/14/chartex" xmlns:mc="http://schemas.openxmlformats.org/markup-compatibility/2006" xmlns:aink="http://schemas.microsoft.com/office/drawing/2016/ink" xmlns:am3d="http://schemas.microsoft.com/office/drawing/2017/model3d" xmlns:o="urn:schemas-microsoft-com:office:office" xmlns:oel="http://schemas.microsoft.com/office/2019/extlst" xmlns:r="http://schemas.openxmlformats.org/officeDocument/2006/relationships" xmlns:m="http://schemas.openxmlformats.org/officeDocument/2006/math" xmlns:v="urn:schemas-microsoft-com:vml" xmlns:wp14="http://schemas.microsoft.com/office/word/2010/wordprocessingDrawing" xmlns:wp="http://schemas.openxmlformats.org/drawingml/2006/wordprocessingDrawing" xmlns:w10="urn:schemas-microsoft-com:office:word" xmlns:w="http://schemas.openxmlformats.org/wordprocessingml/2006/main" xmlns:w14="http://schemas.microsoft.com/office/word/2010/wordml" xmlns:w15="http://schemas.microsoft.com/office/word/2012/wordml" xmlns:w16cex="http://schemas.microsoft.com/office/word/2018/wordml/cex" xmlns:w16cid="http://schemas.microsoft.com/office/word/2016/wordml/cid" xmlns:w16="http://schemas.microsoft.com/office/word/2018/wordml" xmlns:w16sdtdh="http://schemas.microsoft.com/office/word/2020/wordml/sdtdatahash" xmlns:w16se="http://schemas.microsoft.com/office/word/2015/wordml/symex" xmlns:wpg="http://schemas.microsoft.com/office/word/2010/wordprocessingGroup" xmlns:wpi="http://schemas.microsoft.com/office/word/2010/wordprocessingInk" xmlns:wne="http://schemas.microsoft.com/office/word/2006/wordml" xmlns:wps="http://schemas.microsoft.com/office/word/2010/wordprocessingShape" mc:Ignorable="w14 w15 w16se w16cid w16 w16cex w16sdtdh wp14">
+<w:endnotes xmlns:wpc="http://schemas.microsoft.com/office/word/2010/wordprocessingCanvas" xmlns:cx="http://schemas.microsoft.com/office/drawing/2014/chartex" xmlns:cx1="http://schemas.microsoft.com/office/drawing/2015/9/8/chartex" xmlns:cx2="http://schemas.microsoft.com/office/drawing/2015/10/21/chartex" xmlns:cx3="http://schemas.microsoft.com/office/drawing/2016/5/9/chartex" xmlns:cx4="http://schemas.microsoft.com/office/drawing/2016/5/10/chartex" xmlns:cx5="http://schemas.microsoft.com/office/drawing/2016/5/11/chartex" xmlns:cx6="http://schemas.microsoft.com/office/drawing/2016/5/12/chartex" xmlns:cx7="http://schemas.microsoft.com/office/drawing/2016/5/13/chartex" xmlns:cx8="http://schemas.microsoft.com/office/drawing/2016/5/14/chartex" xmlns:mc="http://schemas.openxmlformats.org/markup-compatibility/2006" xmlns:aink="http://schemas.microsoft.com/office/drawing/2016/ink" xmlns:am3d="http://schemas.microsoft.com/office/drawing/2017/model3d" xmlns:o="urn:schemas-microsoft-com:office:office" xmlns:oel="http://schemas.microsoft.com/office/2019/extlst" xmlns:r="http://schemas.openxmlformats.org/officeDocument/2006/relationships" xmlns:m="http://schemas.openxmlformats.org/officeDocument/2006/math" xmlns:v="urn:schemas-microsoft-com:vml" xmlns:wp14="http://schemas.microsoft.com/office/word/2010/wordprocessingDrawing" xmlns:wp="http://schemas.openxmlformats.org/drawingml/2006/wordprocessingDrawing" xmlns:w10="urn:schemas-microsoft-com:office:word" xmlns:w="http://schemas.openxmlformats.org/wordprocessingml/2006/main" xmlns:w14="http://schemas.microsoft.com/office/word/2010/wordml" xmlns:w15="http://schemas.microsoft.com/office/word/2012/wordml" xmlns:w16cex="http://schemas.microsoft.com/office/word/2018/wordml/cex" xmlns:w16cid="http://schemas.microsoft.com/office/word/2016/wordml/cid" xmlns:w16="http://schemas.microsoft.com/office/word/2018/wordml" xmlns:w16du="http://schemas.microsoft.com/office/word/2023/wordml/word16du" xmlns:w16sdtdh="http://schemas.microsoft.com/office/word/2020/wordml/sdtdatahash" xmlns:w16se="http://schemas.microsoft.com/office/word/2015/wordml/symex" xmlns:wpg="http://schemas.microsoft.com/office/word/2010/wordprocessingGroup" xmlns:wpi="http://schemas.microsoft.com/office/word/2010/wordprocessingInk" xmlns:wne="http://schemas.microsoft.com/office/word/2006/wordml" xmlns:wps="http://schemas.microsoft.com/office/word/2010/wordprocessingShape" mc:Ignorable="w14 w15 w16se w16cid w16 w16cex w16sdtdh wp14">
   <w:endnote w:type="separator" w:id="-1">
     <w:p>
       <w:pPr>
@@ -4758,7 +5689,7 @@
 </file>
 
 <file path=word/footnotes.xml><?xml version="1.0" encoding="utf-8"?>
-<w:footnotes xmlns:wpc="http://schemas.microsoft.com/office/word/2010/wordprocessingCanvas" xmlns:cx="http://schemas.microsoft.com/office/drawing/2014/chartex" xmlns:cx1="http://schemas.microsoft.com/office/drawing/2015/9/8/chartex" xmlns:cx2="http://schemas.microsoft.com/office/drawing/2015/10/21/chartex" xmlns:cx3="http://schemas.microsoft.com/office/drawing/2016/5/9/chartex" xmlns:cx4="http://schemas.microsoft.com/office/drawing/2016/5/10/chartex" xmlns:cx5="http://schemas.microsoft.com/office/drawing/2016/5/11/chartex" xmlns:cx6="http://schemas.microsoft.com/office/drawing/2016/5/12/chartex" xmlns:cx7="http://schemas.microsoft.com/office/drawing/2016/5/13/chartex" xmlns:cx8="http://schemas.microsoft.com/office/drawing/2016/5/14/chartex" xmlns:mc="http://schemas.openxmlformats.org/markup-compatibility/2006" xmlns:aink="http://schemas.microsoft.com/office/drawing/2016/ink" xmlns:am3d="http://schemas.microsoft.com/office/drawing/2017/model3d" xmlns:o="urn:schemas-microsoft-com:office:office" xmlns:oel="http://schemas.microsoft.com/office/2019/extlst" xmlns:r="http://schemas.openxmlformats.org/officeDocument/2006/relationships" xmlns:m="http://schemas.openxmlformats.org/officeDocument/2006/math" xmlns:v="urn:schemas-microsoft-com:vml" xmlns:wp14="http://schemas.microsoft.com/office/word/2010/wordprocessingDrawing" xmlns:wp="http://schemas.openxmlformats.org/drawingml/2006/wordprocessingDrawing" xmlns:w10="urn:schemas-microsoft-com:office:word" xmlns:w="http://schemas.openxmlformats.org/wordprocessingml/2006/main" xmlns:w14="http://schemas.microsoft.com/office/word/2010/wordml" xmlns:w15="http://schemas.microsoft.com/office/word/2012/wordml" xmlns:w16cex="http://schemas.microsoft.com/office/word/2018/wordml/cex" xmlns:w16cid="http://schemas.microsoft.com/office/word/2016/wordml/cid" xmlns:w16="http://schemas.microsoft.com/office/word/2018/wordml" xmlns:w16sdtdh="http://schemas.microsoft.com/office/word/2020/wordml/sdtdatahash" xmlns:w16se="http://schemas.microsoft.com/office/word/2015/wordml/symex" xmlns:wpg="http://schemas.microsoft.com/office/word/2010/wordprocessingGroup" xmlns:wpi="http://schemas.microsoft.com/office/word/2010/wordprocessingInk" xmlns:wne="http://schemas.microsoft.com/office/word/2006/wordml" xmlns:wps="http://schemas.microsoft.com/office/word/2010/wordprocessingShape" mc:Ignorable="w14 w15 w16se w16cid w16 w16cex w16sdtdh wp14">
+<w:footnotes xmlns:wpc="http://schemas.microsoft.com/office/word/2010/wordprocessingCanvas" xmlns:cx="http://schemas.microsoft.com/office/drawing/2014/chartex" xmlns:cx1="http://schemas.microsoft.com/office/drawing/2015/9/8/chartex" xmlns:cx2="http://schemas.microsoft.com/office/drawing/2015/10/21/chartex" xmlns:cx3="http://schemas.microsoft.com/office/drawing/2016/5/9/chartex" xmlns:cx4="http://schemas.microsoft.com/office/drawing/2016/5/10/chartex" xmlns:cx5="http://schemas.microsoft.com/office/drawing/2016/5/11/chartex" xmlns:cx6="http://schemas.microsoft.com/office/drawing/2016/5/12/chartex" xmlns:cx7="http://schemas.microsoft.com/office/drawing/2016/5/13/chartex" xmlns:cx8="http://schemas.microsoft.com/office/drawing/2016/5/14/chartex" xmlns:mc="http://schemas.openxmlformats.org/markup-compatibility/2006" xmlns:aink="http://schemas.microsoft.com/office/drawing/2016/ink" xmlns:am3d="http://schemas.microsoft.com/office/drawing/2017/model3d" xmlns:o="urn:schemas-microsoft-com:office:office" xmlns:oel="http://schemas.microsoft.com/office/2019/extlst" xmlns:r="http://schemas.openxmlformats.org/officeDocument/2006/relationships" xmlns:m="http://schemas.openxmlformats.org/officeDocument/2006/math" xmlns:v="urn:schemas-microsoft-com:vml" xmlns:wp14="http://schemas.microsoft.com/office/word/2010/wordprocessingDrawing" xmlns:wp="http://schemas.openxmlformats.org/drawingml/2006/wordprocessingDrawing" xmlns:w10="urn:schemas-microsoft-com:office:word" xmlns:w="http://schemas.openxmlformats.org/wordprocessingml/2006/main" xmlns:w14="http://schemas.microsoft.com/office/word/2010/wordml" xmlns:w15="http://schemas.microsoft.com/office/word/2012/wordml" xmlns:w16cex="http://schemas.microsoft.com/office/word/2018/wordml/cex" xmlns:w16cid="http://schemas.microsoft.com/office/word/2016/wordml/cid" xmlns:w16="http://schemas.microsoft.com/office/word/2018/wordml" xmlns:w16du="http://schemas.microsoft.com/office/word/2023/wordml/word16du" xmlns:w16sdtdh="http://schemas.microsoft.com/office/word/2020/wordml/sdtdatahash" xmlns:w16se="http://schemas.microsoft.com/office/word/2015/wordml/symex" xmlns:wpg="http://schemas.microsoft.com/office/word/2010/wordprocessingGroup" xmlns:wpi="http://schemas.microsoft.com/office/word/2010/wordprocessingInk" xmlns:wne="http://schemas.microsoft.com/office/word/2006/wordml" xmlns:wps="http://schemas.microsoft.com/office/word/2010/wordprocessingShape" mc:Ignorable="w14 w15 w16se w16cid w16 w16cex w16sdtdh wp14">
   <w:footnote w:type="separator" w:id="-1">
     <w:p>
       <w:pPr>
@@ -4783,7 +5714,7 @@
 </file>
 
 <file path=word/header1.xml><?xml version="1.0" encoding="utf-8"?>
-<w:hdr xmlns:wpc="http://schemas.microsoft.com/office/word/2010/wordprocessingCanvas" xmlns:cx="http://schemas.microsoft.com/office/drawing/2014/chartex" xmlns:cx1="http://schemas.microsoft.com/office/drawing/2015/9/8/chartex" xmlns:cx2="http://schemas.microsoft.com/office/drawing/2015/10/21/chartex" xmlns:cx3="http://schemas.microsoft.com/office/drawing/2016/5/9/chartex" xmlns:cx4="http://schemas.microsoft.com/office/drawing/2016/5/10/chartex" xmlns:cx5="http://schemas.microsoft.com/office/drawing/2016/5/11/chartex" xmlns:cx6="http://schemas.microsoft.com/office/drawing/2016/5/12/chartex" xmlns:cx7="http://schemas.microsoft.com/office/drawing/2016/5/13/chartex" xmlns:cx8="http://schemas.microsoft.com/office/drawing/2016/5/14/chartex" xmlns:mc="http://schemas.openxmlformats.org/markup-compatibility/2006" xmlns:aink="http://schemas.microsoft.com/office/drawing/2016/ink" xmlns:am3d="http://schemas.microsoft.com/office/drawing/2017/model3d" xmlns:o="urn:schemas-microsoft-com:office:office" xmlns:oel="http://schemas.microsoft.com/office/2019/extlst" xmlns:r="http://schemas.openxmlformats.org/officeDocument/2006/relationships" xmlns:m="http://schemas.openxmlformats.org/officeDocument/2006/math" xmlns:v="urn:schemas-microsoft-com:vml" xmlns:wp14="http://schemas.microsoft.com/office/word/2010/wordprocessingDrawing" xmlns:wp="http://schemas.openxmlformats.org/drawingml/2006/wordprocessingDrawing" xmlns:w10="urn:schemas-microsoft-com:office:word" xmlns:w="http://schemas.openxmlformats.org/wordprocessingml/2006/main" xmlns:w14="http://schemas.microsoft.com/office/word/2010/wordml" xmlns:w15="http://schemas.microsoft.com/office/word/2012/wordml" xmlns:w16cex="http://schemas.microsoft.com/office/word/2018/wordml/cex" xmlns:w16cid="http://schemas.microsoft.com/office/word/2016/wordml/cid" xmlns:w16="http://schemas.microsoft.com/office/word/2018/wordml" xmlns:w16sdtdh="http://schemas.microsoft.com/office/word/2020/wordml/sdtdatahash" xmlns:w16se="http://schemas.microsoft.com/office/word/2015/wordml/symex" xmlns:wpg="http://schemas.microsoft.com/office/word/2010/wordprocessingGroup" xmlns:wpi="http://schemas.microsoft.com/office/word/2010/wordprocessingInk" xmlns:wne="http://schemas.microsoft.com/office/word/2006/wordml" xmlns:wps="http://schemas.microsoft.com/office/word/2010/wordprocessingShape" mc:Ignorable="w14 w15 w16se w16cid w16 w16cex w16sdtdh wp14">
+<w:hdr xmlns:wpc="http://schemas.microsoft.com/office/word/2010/wordprocessingCanvas" xmlns:cx="http://schemas.microsoft.com/office/drawing/2014/chartex" xmlns:cx1="http://schemas.microsoft.com/office/drawing/2015/9/8/chartex" xmlns:cx2="http://schemas.microsoft.com/office/drawing/2015/10/21/chartex" xmlns:cx3="http://schemas.microsoft.com/office/drawing/2016/5/9/chartex" xmlns:cx4="http://schemas.microsoft.com/office/drawing/2016/5/10/chartex" xmlns:cx5="http://schemas.microsoft.com/office/drawing/2016/5/11/chartex" xmlns:cx6="http://schemas.microsoft.com/office/drawing/2016/5/12/chartex" xmlns:cx7="http://schemas.microsoft.com/office/drawing/2016/5/13/chartex" xmlns:cx8="http://schemas.microsoft.com/office/drawing/2016/5/14/chartex" xmlns:mc="http://schemas.openxmlformats.org/markup-compatibility/2006" xmlns:aink="http://schemas.microsoft.com/office/drawing/2016/ink" xmlns:am3d="http://schemas.microsoft.com/office/drawing/2017/model3d" xmlns:o="urn:schemas-microsoft-com:office:office" xmlns:oel="http://schemas.microsoft.com/office/2019/extlst" xmlns:r="http://schemas.openxmlformats.org/officeDocument/2006/relationships" xmlns:m="http://schemas.openxmlformats.org/officeDocument/2006/math" xmlns:v="urn:schemas-microsoft-com:vml" xmlns:wp14="http://schemas.microsoft.com/office/word/2010/wordprocessingDrawing" xmlns:wp="http://schemas.openxmlformats.org/drawingml/2006/wordprocessingDrawing" xmlns:w10="urn:schemas-microsoft-com:office:word" xmlns:w="http://schemas.openxmlformats.org/wordprocessingml/2006/main" xmlns:w14="http://schemas.microsoft.com/office/word/2010/wordml" xmlns:w15="http://schemas.microsoft.com/office/word/2012/wordml" xmlns:w16cex="http://schemas.microsoft.com/office/word/2018/wordml/cex" xmlns:w16cid="http://schemas.microsoft.com/office/word/2016/wordml/cid" xmlns:w16="http://schemas.microsoft.com/office/word/2018/wordml" xmlns:w16du="http://schemas.microsoft.com/office/word/2023/wordml/word16du" xmlns:w16sdtdh="http://schemas.microsoft.com/office/word/2020/wordml/sdtdatahash" xmlns:w16se="http://schemas.microsoft.com/office/word/2015/wordml/symex" xmlns:wpg="http://schemas.microsoft.com/office/word/2010/wordprocessingGroup" xmlns:wpi="http://schemas.microsoft.com/office/word/2010/wordprocessingInk" xmlns:wne="http://schemas.microsoft.com/office/word/2006/wordml" xmlns:wps="http://schemas.microsoft.com/office/word/2010/wordprocessingShape" mc:Ignorable="w14 w15 w16se w16cid w16 w16cex w16sdtdh wp14">
   <w:p>
     <w:pPr>
       <w:pStyle w:val="Encabezado"/>
@@ -4997,7 +5928,7 @@
 </file>
 
 <file path=word/numbering.xml><?xml version="1.0" encoding="utf-8"?>
-<w:numbering xmlns:wpc="http://schemas.microsoft.com/office/word/2010/wordprocessingCanvas" xmlns:cx="http://schemas.microsoft.com/office/drawing/2014/chartex" xmlns:cx1="http://schemas.microsoft.com/office/drawing/2015/9/8/chartex" xmlns:cx2="http://schemas.microsoft.com/office/drawing/2015/10/21/chartex" xmlns:cx3="http://schemas.microsoft.com/office/drawing/2016/5/9/chartex" xmlns:cx4="http://schemas.microsoft.com/office/drawing/2016/5/10/chartex" xmlns:cx5="http://schemas.microsoft.com/office/drawing/2016/5/11/chartex" xmlns:cx6="http://schemas.microsoft.com/office/drawing/2016/5/12/chartex" xmlns:cx7="http://schemas.microsoft.com/office/drawing/2016/5/13/chartex" xmlns:cx8="http://schemas.microsoft.com/office/drawing/2016/5/14/chartex" xmlns:mc="http://schemas.openxmlformats.org/markup-compatibility/2006" xmlns:aink="http://schemas.microsoft.com/office/drawing/2016/ink" xmlns:am3d="http://schemas.microsoft.com/office/drawing/2017/model3d" xmlns:o="urn:schemas-microsoft-com:office:office" xmlns:oel="http://schemas.microsoft.com/office/2019/extlst" xmlns:r="http://schemas.openxmlformats.org/officeDocument/2006/relationships" xmlns:m="http://schemas.openxmlformats.org/officeDocument/2006/math" xmlns:v="urn:schemas-microsoft-com:vml" xmlns:wp14="http://schemas.microsoft.com/office/word/2010/wordprocessingDrawing" xmlns:wp="http://schemas.openxmlformats.org/drawingml/2006/wordprocessingDrawing" xmlns:w10="urn:schemas-microsoft-com:office:word" xmlns:w="http://schemas.openxmlformats.org/wordprocessingml/2006/main" xmlns:w14="http://schemas.microsoft.com/office/word/2010/wordml" xmlns:w15="http://schemas.microsoft.com/office/word/2012/wordml" xmlns:w16cex="http://schemas.microsoft.com/office/word/2018/wordml/cex" xmlns:w16cid="http://schemas.microsoft.com/office/word/2016/wordml/cid" xmlns:w16="http://schemas.microsoft.com/office/word/2018/wordml" xmlns:w16sdtdh="http://schemas.microsoft.com/office/word/2020/wordml/sdtdatahash" xmlns:w16se="http://schemas.microsoft.com/office/word/2015/wordml/symex" xmlns:wpg="http://schemas.microsoft.com/office/word/2010/wordprocessingGroup" xmlns:wpi="http://schemas.microsoft.com/office/word/2010/wordprocessingInk" xmlns:wne="http://schemas.microsoft.com/office/word/2006/wordml" xmlns:wps="http://schemas.microsoft.com/office/word/2010/wordprocessingShape" mc:Ignorable="w14 w15 w16se w16cid w16 w16cex w16sdtdh wp14">
+<w:numbering xmlns:wpc="http://schemas.microsoft.com/office/word/2010/wordprocessingCanvas" xmlns:cx="http://schemas.microsoft.com/office/drawing/2014/chartex" xmlns:cx1="http://schemas.microsoft.com/office/drawing/2015/9/8/chartex" xmlns:cx2="http://schemas.microsoft.com/office/drawing/2015/10/21/chartex" xmlns:cx3="http://schemas.microsoft.com/office/drawing/2016/5/9/chartex" xmlns:cx4="http://schemas.microsoft.com/office/drawing/2016/5/10/chartex" xmlns:cx5="http://schemas.microsoft.com/office/drawing/2016/5/11/chartex" xmlns:cx6="http://schemas.microsoft.com/office/drawing/2016/5/12/chartex" xmlns:cx7="http://schemas.microsoft.com/office/drawing/2016/5/13/chartex" xmlns:cx8="http://schemas.microsoft.com/office/drawing/2016/5/14/chartex" xmlns:mc="http://schemas.openxmlformats.org/markup-compatibility/2006" xmlns:aink="http://schemas.microsoft.com/office/drawing/2016/ink" xmlns:am3d="http://schemas.microsoft.com/office/drawing/2017/model3d" xmlns:o="urn:schemas-microsoft-com:office:office" xmlns:oel="http://schemas.microsoft.com/office/2019/extlst" xmlns:r="http://schemas.openxmlformats.org/officeDocument/2006/relationships" xmlns:m="http://schemas.openxmlformats.org/officeDocument/2006/math" xmlns:v="urn:schemas-microsoft-com:vml" xmlns:wp14="http://schemas.microsoft.com/office/word/2010/wordprocessingDrawing" xmlns:wp="http://schemas.openxmlformats.org/drawingml/2006/wordprocessingDrawing" xmlns:w10="urn:schemas-microsoft-com:office:word" xmlns:w="http://schemas.openxmlformats.org/wordprocessingml/2006/main" xmlns:w14="http://schemas.microsoft.com/office/word/2010/wordml" xmlns:w15="http://schemas.microsoft.com/office/word/2012/wordml" xmlns:w16cex="http://schemas.microsoft.com/office/word/2018/wordml/cex" xmlns:w16cid="http://schemas.microsoft.com/office/word/2016/wordml/cid" xmlns:w16="http://schemas.microsoft.com/office/word/2018/wordml" xmlns:w16du="http://schemas.microsoft.com/office/word/2023/wordml/word16du" xmlns:w16sdtdh="http://schemas.microsoft.com/office/word/2020/wordml/sdtdatahash" xmlns:w16se="http://schemas.microsoft.com/office/word/2015/wordml/symex" xmlns:wpg="http://schemas.microsoft.com/office/word/2010/wordprocessingGroup" xmlns:wpi="http://schemas.microsoft.com/office/word/2010/wordprocessingInk" xmlns:wne="http://schemas.microsoft.com/office/word/2006/wordml" xmlns:wps="http://schemas.microsoft.com/office/word/2010/wordprocessingShape" mc:Ignorable="w14 w15 w16se w16cid w16 w16cex w16sdtdh wp14">
   <w:abstractNum w:abstractNumId="0" w15:restartNumberingAfterBreak="0">
     <w:nsid w:val="0AB7471B"/>
     <w:multiLevelType w:val="hybridMultilevel"/>
@@ -5956,7 +6887,7 @@
   <w:style w:type="paragraph" w:default="1" w:styleId="Normal">
     <w:name w:val="Normal"/>
     <w:qFormat/>
-    <w:rsid w:val="00A011DB"/>
+    <w:rsid w:val="009719EF"/>
     <w:pPr>
       <w:spacing w:after="200" w:line="276" w:lineRule="auto"/>
     </w:pPr>
@@ -6252,6 +7183,21 @@
     <w:rPr>
       <w:b/>
       <w:bCs/>
+    </w:rPr>
+  </w:style>
+  <w:style w:type="character" w:customStyle="1" w:styleId="fontstyle01">
+    <w:name w:val="fontstyle01"/>
+    <w:basedOn w:val="Fuentedeprrafopredeter"/>
+    <w:rsid w:val="00BF0CB1"/>
+    <w:rPr>
+      <w:rFonts w:ascii="ArialMT" w:hAnsi="ArialMT" w:hint="default"/>
+      <w:b w:val="0"/>
+      <w:bCs w:val="0"/>
+      <w:i w:val="0"/>
+      <w:iCs w:val="0"/>
+      <w:color w:val="231F21"/>
+      <w:sz w:val="20"/>
+      <w:szCs w:val="20"/>
     </w:rPr>
   </w:style>
 </w:styles>

</xml_diff>